<commit_message>
corrected Grammar and spelling
</commit_message>
<xml_diff>
--- a/reports/(EN) Projects_methodology_report.docx
+++ b/reports/(EN) Projects_methodology_report.docx
@@ -1205,23 +1205,136 @@
         <w:rPr>
           <w:rFonts w:ascii="Montserrat" w:eastAsia="Montserrat" w:hAnsi="Montserrat" w:cs="Montserrat"/>
         </w:rPr>
-        <w:t>We worked on two</w:t>
-      </w:r>
-      <w:r>
+        <w:t>We simultaneously worked on two ECG Heartbeat Categorization Datasets obtained and cleaned beforehand from Kaggle.com for analysis. The first dataset originated from the MIT-BIH Arrhythmia Database (</w:t>
+      </w:r>
+      <w:proofErr w:type="spellStart"/>
+      <w:r>
+        <w:rPr>
+          <w:rFonts w:ascii="Montserrat" w:eastAsia="Montserrat" w:hAnsi="Montserrat" w:cs="Montserrat"/>
+        </w:rPr>
+        <w:t>mitbih</w:t>
+      </w:r>
+      <w:proofErr w:type="spellEnd"/>
+      <w:r>
+        <w:rPr>
+          <w:rFonts w:ascii="Montserrat" w:eastAsia="Montserrat" w:hAnsi="Montserrat" w:cs="Montserrat"/>
+        </w:rPr>
+        <w:t>), while the second was based on the PTB Diagnostic ECG Database (</w:t>
+      </w:r>
+      <w:proofErr w:type="spellStart"/>
+      <w:r>
+        <w:rPr>
+          <w:rFonts w:ascii="Montserrat" w:eastAsia="Montserrat" w:hAnsi="Montserrat" w:cs="Montserrat"/>
+        </w:rPr>
+        <w:t>ptbdb</w:t>
+      </w:r>
+      <w:proofErr w:type="spellEnd"/>
+      <w:r>
+        <w:rPr>
+          <w:rFonts w:ascii="Montserrat" w:eastAsia="Montserrat" w:hAnsi="Montserrat" w:cs="Montserrat"/>
+        </w:rPr>
+        <w:t>). Both the original and cleaned datasets are freely accessible, facilitating easy training and testing of our model on the prepared datasets and validation on the raw ones.</w:t>
+      </w:r>
+    </w:p>
+    <w:p>
+      <w:pPr>
+        <w:jc w:val="both"/>
+        <w:rPr>
+          <w:rFonts w:ascii="Montserrat" w:eastAsia="Montserrat" w:hAnsi="Montserrat" w:cs="Montserrat"/>
+        </w:rPr>
+      </w:pPr>
+    </w:p>
+    <w:p>
+      <w:pPr>
+        <w:jc w:val="both"/>
+        <w:rPr>
+          <w:rFonts w:ascii="Montserrat" w:eastAsia="Montserrat" w:hAnsi="Montserrat" w:cs="Montserrat"/>
+        </w:rPr>
+      </w:pPr>
+      <w:r>
+        <w:rPr>
+          <w:rFonts w:ascii="Montserrat" w:eastAsia="Montserrat" w:hAnsi="Montserrat" w:cs="Montserrat"/>
+        </w:rPr>
+        <w:t xml:space="preserve">The </w:t>
+      </w:r>
+      <w:proofErr w:type="spellStart"/>
+      <w:r>
+        <w:rPr>
+          <w:rFonts w:ascii="Montserrat" w:eastAsia="Montserrat" w:hAnsi="Montserrat" w:cs="Montserrat"/>
+        </w:rPr>
+        <w:t>mitbih</w:t>
+      </w:r>
+      <w:proofErr w:type="spellEnd"/>
+      <w:r>
+        <w:rPr>
+          <w:rFonts w:ascii="Montserrat" w:eastAsia="Montserrat" w:hAnsi="Montserrat" w:cs="Montserrat"/>
+        </w:rPr>
+        <w:t xml:space="preserve"> dataset on Kaggle.com has 188 columns, where 187 are heartbeat data points represented as heartbeat frequencies in float format, with the last column representing the heartbeat classification. The </w:t>
+      </w:r>
+      <w:proofErr w:type="spellStart"/>
+      <w:r>
+        <w:rPr>
+          <w:rFonts w:ascii="Montserrat" w:eastAsia="Montserrat" w:hAnsi="Montserrat" w:cs="Montserrat"/>
+        </w:rPr>
+        <w:t>ptbdb</w:t>
+      </w:r>
+      <w:proofErr w:type="spellEnd"/>
+      <w:r>
+        <w:rPr>
+          <w:rFonts w:ascii="Montserrat" w:eastAsia="Montserrat" w:hAnsi="Montserrat" w:cs="Montserrat"/>
+        </w:rPr>
+        <w:t xml:space="preserve"> dataset on Kaggle.com has 187 columns, where 186 are heartbeat data points represented similarly, with the last column also representing the heartbeat classification.</w:t>
+      </w:r>
+    </w:p>
+    <w:p>
+      <w:pPr>
+        <w:jc w:val="both"/>
+        <w:rPr>
+          <w:rFonts w:ascii="Montserrat" w:eastAsia="Montserrat" w:hAnsi="Montserrat" w:cs="Montserrat"/>
+        </w:rPr>
+      </w:pPr>
+    </w:p>
+    <w:p>
+      <w:pPr>
+        <w:jc w:val="both"/>
+        <w:rPr>
+          <w:rFonts w:ascii="Montserrat" w:eastAsia="Montserrat" w:hAnsi="Montserrat" w:cs="Montserrat"/>
+        </w:rPr>
+      </w:pPr>
+      <w:r>
+        <w:rPr>
+          <w:rFonts w:ascii="Montserrat" w:eastAsia="Montserrat" w:hAnsi="Montserrat" w:cs="Montserrat"/>
+        </w:rPr>
+        <w:t xml:space="preserve">The </w:t>
+      </w:r>
+      <w:proofErr w:type="spellStart"/>
+      <w:r>
+        <w:rPr>
+          <w:rFonts w:ascii="Montserrat" w:eastAsia="Montserrat" w:hAnsi="Montserrat" w:cs="Montserrat"/>
+        </w:rPr>
+        <w:t>mitbih</w:t>
+      </w:r>
+      <w:proofErr w:type="spellEnd"/>
+      <w:r>
+        <w:rPr>
+          <w:rFonts w:ascii="Montserrat" w:eastAsia="Montserrat" w:hAnsi="Montserrat" w:cs="Montserrat"/>
+        </w:rPr>
         <w:t xml:space="preserve"> </w:t>
       </w:r>
       <w:r>
         <w:rPr>
           <w:rFonts w:ascii="Montserrat" w:eastAsia="Montserrat" w:hAnsi="Montserrat" w:cs="Montserrat"/>
         </w:rPr>
-        <w:t>ECG Heartbeat Categorization Dataset</w:t>
-      </w:r>
-      <w:r>
-        <w:rPr>
-          <w:rFonts w:ascii="Montserrat" w:eastAsia="Montserrat" w:hAnsi="Montserrat" w:cs="Montserrat"/>
-        </w:rPr>
-        <w:t>s</w:t>
-      </w:r>
+        <w:t xml:space="preserve">differs from </w:t>
+      </w:r>
+      <w:proofErr w:type="spellStart"/>
+      <w:r>
+        <w:rPr>
+          <w:rFonts w:ascii="Montserrat" w:eastAsia="Montserrat" w:hAnsi="Montserrat" w:cs="Montserrat"/>
+        </w:rPr>
+        <w:t>ptbdb</w:t>
+      </w:r>
+      <w:proofErr w:type="spellEnd"/>
       <w:r>
         <w:rPr>
           <w:rFonts w:ascii="Montserrat" w:eastAsia="Montserrat" w:hAnsi="Montserrat" w:cs="Montserrat"/>
@@ -1232,20 +1345,110 @@
         <w:rPr>
           <w:rFonts w:ascii="Montserrat" w:eastAsia="Montserrat" w:hAnsi="Montserrat" w:cs="Montserrat"/>
         </w:rPr>
-        <w:t>simultaneously</w:t>
-      </w:r>
-      <w:r>
-        <w:rPr>
-          <w:rFonts w:ascii="Montserrat" w:eastAsia="Montserrat" w:hAnsi="Montserrat" w:cs="Montserrat"/>
-        </w:rPr>
-        <w:t>, which were obtained cleaned for analysis purposes</w:t>
-      </w:r>
-      <w:r>
-        <w:rPr>
-          <w:rFonts w:ascii="Montserrat" w:eastAsia="Montserrat" w:hAnsi="Montserrat" w:cs="Montserrat"/>
-        </w:rPr>
-        <w:t xml:space="preserve"> beforehand</w:t>
-      </w:r>
+        <w:t xml:space="preserve">in that it features a multiclass target variable, whereas the PTBDB dataset uses dummy coding for the heartbeat target variable. The target variable in the MIT dataset consists of classes distributed among a normal heartbeat class and four distinct ones ('Supraventricular', 'Premature', 'Fusion', 'Unclassifiable'). In contrast, the </w:t>
+      </w:r>
+      <w:proofErr w:type="spellStart"/>
+      <w:r>
+        <w:rPr>
+          <w:rFonts w:ascii="Montserrat" w:eastAsia="Montserrat" w:hAnsi="Montserrat" w:cs="Montserrat"/>
+        </w:rPr>
+        <w:t>ptbdb</w:t>
+      </w:r>
+      <w:proofErr w:type="spellEnd"/>
+      <w:r>
+        <w:rPr>
+          <w:rFonts w:ascii="Montserrat" w:eastAsia="Montserrat" w:hAnsi="Montserrat" w:cs="Montserrat"/>
+        </w:rPr>
+        <w:t xml:space="preserve"> dataset distinguishes solely between normal and abnormal classes using a dummy variable.</w:t>
+      </w:r>
+    </w:p>
+    <w:p>
+      <w:pPr>
+        <w:jc w:val="both"/>
+        <w:rPr>
+          <w:rFonts w:ascii="Montserrat" w:eastAsia="Montserrat" w:hAnsi="Montserrat" w:cs="Montserrat"/>
+        </w:rPr>
+      </w:pPr>
+    </w:p>
+    <w:p>
+      <w:pPr>
+        <w:jc w:val="both"/>
+        <w:rPr>
+          <w:rFonts w:ascii="Montserrat" w:eastAsia="Montserrat" w:hAnsi="Montserrat" w:cs="Montserrat"/>
+        </w:rPr>
+      </w:pPr>
+      <w:r>
+        <w:rPr>
+          <w:rFonts w:ascii="Montserrat" w:eastAsia="Montserrat" w:hAnsi="Montserrat" w:cs="Montserrat"/>
+        </w:rPr>
+        <w:t>Furthermore, the cleaned data differs from the raw data as it contains fewer variables representing the frequency span for each heartbeat, thereby reducing the amount of information available for each heartbeat class.</w:t>
+      </w:r>
+    </w:p>
+    <w:p>
+      <w:pPr>
+        <w:jc w:val="both"/>
+        <w:rPr>
+          <w:rFonts w:ascii="Montserrat" w:eastAsia="Montserrat" w:hAnsi="Montserrat" w:cs="Montserrat"/>
+        </w:rPr>
+      </w:pPr>
+    </w:p>
+    <w:p>
+      <w:pPr>
+        <w:jc w:val="both"/>
+        <w:rPr>
+          <w:rFonts w:ascii="Montserrat" w:eastAsia="Montserrat" w:hAnsi="Montserrat" w:cs="Montserrat"/>
+        </w:rPr>
+      </w:pPr>
+      <w:r>
+        <w:rPr>
+          <w:rFonts w:ascii="Montserrat" w:eastAsia="Montserrat" w:hAnsi="Montserrat" w:cs="Montserrat"/>
+        </w:rPr>
+        <w:t xml:space="preserve">Kaggle.com provides both cleaned datasets partitioned into train and test datasets. The </w:t>
+      </w:r>
+      <w:proofErr w:type="spellStart"/>
+      <w:r>
+        <w:rPr>
+          <w:rFonts w:ascii="Montserrat" w:eastAsia="Montserrat" w:hAnsi="Montserrat" w:cs="Montserrat"/>
+        </w:rPr>
+        <w:t>mitbih</w:t>
+      </w:r>
+      <w:proofErr w:type="spellEnd"/>
+      <w:r>
+        <w:rPr>
+          <w:rFonts w:ascii="Montserrat" w:eastAsia="Montserrat" w:hAnsi="Montserrat" w:cs="Montserrat"/>
+        </w:rPr>
+        <w:t xml:space="preserve"> train data comprises 87,554 cases (~75%), and the test data comprises 21,891 cases (~25%).</w:t>
+      </w:r>
+    </w:p>
+    <w:p>
+      <w:pPr>
+        <w:jc w:val="both"/>
+        <w:rPr>
+          <w:rFonts w:ascii="Montserrat" w:eastAsia="Montserrat" w:hAnsi="Montserrat" w:cs="Montserrat"/>
+        </w:rPr>
+      </w:pPr>
+    </w:p>
+    <w:p>
+      <w:pPr>
+        <w:jc w:val="both"/>
+        <w:rPr>
+          <w:rFonts w:ascii="Montserrat" w:eastAsia="Montserrat" w:hAnsi="Montserrat" w:cs="Montserrat"/>
+        </w:rPr>
+      </w:pPr>
+      <w:r>
+        <w:rPr>
+          <w:rFonts w:ascii="Montserrat" w:eastAsia="Montserrat" w:hAnsi="Montserrat" w:cs="Montserrat"/>
+        </w:rPr>
+        <w:t xml:space="preserve">The </w:t>
+      </w:r>
+      <w:proofErr w:type="spellStart"/>
+      <w:r>
+        <w:rPr>
+          <w:rFonts w:ascii="Montserrat" w:eastAsia="Montserrat" w:hAnsi="Montserrat" w:cs="Montserrat"/>
+        </w:rPr>
+        <w:t>ptbdb</w:t>
+      </w:r>
+      <w:proofErr w:type="spellEnd"/>
       <w:r>
         <w:rPr>
           <w:rFonts w:ascii="Montserrat" w:eastAsia="Montserrat" w:hAnsi="Montserrat" w:cs="Montserrat"/>
@@ -1256,51 +1459,13 @@
         <w:rPr>
           <w:rFonts w:ascii="Montserrat" w:eastAsia="Montserrat" w:hAnsi="Montserrat" w:cs="Montserrat"/>
         </w:rPr>
-        <w:t>from</w:t>
-      </w:r>
-      <w:r>
-        <w:rPr>
-          <w:rFonts w:ascii="Montserrat" w:eastAsia="Montserrat" w:hAnsi="Montserrat" w:cs="Montserrat"/>
-        </w:rPr>
-        <w:t xml:space="preserve"> Kaggle.com</w:t>
-      </w:r>
-      <w:r>
-        <w:rPr>
-          <w:rFonts w:ascii="Montserrat" w:eastAsia="Montserrat" w:hAnsi="Montserrat" w:cs="Montserrat"/>
-        </w:rPr>
-        <w:t xml:space="preserve">. </w:t>
-      </w:r>
-      <w:r>
-        <w:rPr>
-          <w:rFonts w:ascii="Montserrat" w:eastAsia="Montserrat" w:hAnsi="Montserrat" w:cs="Montserrat"/>
-        </w:rPr>
-        <w:t xml:space="preserve">The first dataset originated from </w:t>
-      </w:r>
-      <w:r>
-        <w:rPr>
-          <w:rFonts w:ascii="Montserrat" w:eastAsia="Montserrat" w:hAnsi="Montserrat" w:cs="Montserrat"/>
-        </w:rPr>
-        <w:t xml:space="preserve">MIT-BIH Arrhythmia Database </w:t>
-      </w:r>
-      <w:r>
-        <w:rPr>
-          <w:rFonts w:ascii="Montserrat" w:eastAsia="Montserrat" w:hAnsi="Montserrat" w:cs="Montserrat"/>
-        </w:rPr>
-        <w:t>(</w:t>
-      </w:r>
-      <w:proofErr w:type="spellStart"/>
-      <w:r>
-        <w:rPr>
-          <w:rFonts w:ascii="Montserrat" w:eastAsia="Montserrat" w:hAnsi="Montserrat" w:cs="Montserrat"/>
-        </w:rPr>
-        <w:t>mitbih</w:t>
-      </w:r>
-      <w:proofErr w:type="spellEnd"/>
-      <w:r>
-        <w:rPr>
-          <w:rFonts w:ascii="Montserrat" w:eastAsia="Montserrat" w:hAnsi="Montserrat" w:cs="Montserrat"/>
-        </w:rPr>
-        <w:t>)</w:t>
+        <w:t xml:space="preserve">train data has </w:t>
+      </w:r>
+      <w:r>
+        <w:rPr>
+          <w:rFonts w:ascii="Montserrat" w:eastAsia="Montserrat" w:hAnsi="Montserrat" w:cs="Montserrat"/>
+        </w:rPr>
+        <w:t>XXXX</w:t>
       </w:r>
       <w:r>
         <w:rPr>
@@ -1312,465 +1477,7 @@
         <w:rPr>
           <w:rFonts w:ascii="Montserrat" w:eastAsia="Montserrat" w:hAnsi="Montserrat" w:cs="Montserrat"/>
         </w:rPr>
-        <w:t xml:space="preserve">while the second one based on the </w:t>
-      </w:r>
-      <w:r>
-        <w:rPr>
-          <w:rFonts w:ascii="Montserrat" w:eastAsia="Montserrat" w:hAnsi="Montserrat" w:cs="Montserrat"/>
-        </w:rPr>
-        <w:t>PTB Diagnostic ECG Database</w:t>
-      </w:r>
-      <w:r>
-        <w:rPr>
-          <w:rFonts w:ascii="Montserrat" w:eastAsia="Montserrat" w:hAnsi="Montserrat" w:cs="Montserrat"/>
-        </w:rPr>
-        <w:t xml:space="preserve"> (</w:t>
-      </w:r>
-      <w:r>
-        <w:rPr>
-          <w:rFonts w:ascii="Montserrat" w:eastAsia="Montserrat" w:hAnsi="Montserrat" w:cs="Montserrat"/>
-        </w:rPr>
-        <w:t>ptbdb</w:t>
-      </w:r>
-      <w:r>
-        <w:rPr>
-          <w:rFonts w:ascii="Montserrat" w:eastAsia="Montserrat" w:hAnsi="Montserrat" w:cs="Montserrat"/>
-        </w:rPr>
-        <w:t>).</w:t>
-      </w:r>
-      <w:r>
-        <w:rPr>
-          <w:rFonts w:ascii="Montserrat" w:eastAsia="Montserrat" w:hAnsi="Montserrat" w:cs="Montserrat"/>
-        </w:rPr>
-        <w:t xml:space="preserve"> </w:t>
-      </w:r>
-      <w:r>
-        <w:rPr>
-          <w:rFonts w:ascii="Montserrat" w:eastAsia="Montserrat" w:hAnsi="Montserrat" w:cs="Montserrat"/>
-        </w:rPr>
-        <w:t xml:space="preserve">Both the original and cleaned datasets are freely accessible, facilitating easy training and testing of our model on the prepared datasets and validation on the raw ones. </w:t>
-      </w:r>
-    </w:p>
-    <w:p>
-      <w:pPr>
-        <w:jc w:val="both"/>
-        <w:rPr>
-          <w:rFonts w:ascii="Montserrat" w:eastAsia="Montserrat" w:hAnsi="Montserrat" w:cs="Montserrat"/>
-        </w:rPr>
-      </w:pPr>
-      <w:r>
-        <w:rPr>
-          <w:rFonts w:ascii="Montserrat" w:eastAsia="Montserrat" w:hAnsi="Montserrat" w:cs="Montserrat"/>
-        </w:rPr>
-        <w:t xml:space="preserve">The dataset </w:t>
-      </w:r>
-      <w:proofErr w:type="spellStart"/>
-      <w:r>
-        <w:rPr>
-          <w:rFonts w:ascii="Montserrat" w:eastAsia="Montserrat" w:hAnsi="Montserrat" w:cs="Montserrat"/>
-        </w:rPr>
-        <w:t>mitbih</w:t>
-      </w:r>
-      <w:proofErr w:type="spellEnd"/>
-      <w:r>
-        <w:rPr>
-          <w:rFonts w:ascii="Montserrat" w:eastAsia="Montserrat" w:hAnsi="Montserrat" w:cs="Montserrat"/>
-        </w:rPr>
-        <w:t xml:space="preserve"> </w:t>
-      </w:r>
-      <w:r>
-        <w:rPr>
-          <w:rFonts w:ascii="Montserrat" w:eastAsia="Montserrat" w:hAnsi="Montserrat" w:cs="Montserrat"/>
-        </w:rPr>
-        <w:t xml:space="preserve">on Kaggle.com has 188 columns from which 187 are heartbeat datapoints represented as heartbeat frequencies in float format, while the last one represents the </w:t>
-      </w:r>
-      <w:r>
-        <w:rPr>
-          <w:rFonts w:ascii="Montserrat" w:eastAsia="Montserrat" w:hAnsi="Montserrat" w:cs="Montserrat"/>
-        </w:rPr>
-        <w:t>classification</w:t>
-      </w:r>
-      <w:r>
-        <w:rPr>
-          <w:rFonts w:ascii="Montserrat" w:eastAsia="Montserrat" w:hAnsi="Montserrat" w:cs="Montserrat"/>
-        </w:rPr>
-        <w:t xml:space="preserve"> of the heartbeat. </w:t>
-      </w:r>
-      <w:r>
-        <w:rPr>
-          <w:rFonts w:ascii="Montserrat" w:eastAsia="Montserrat" w:hAnsi="Montserrat" w:cs="Montserrat"/>
-        </w:rPr>
-        <w:t xml:space="preserve">The </w:t>
-      </w:r>
-      <w:r>
-        <w:rPr>
-          <w:rFonts w:ascii="Montserrat" w:eastAsia="Montserrat" w:hAnsi="Montserrat" w:cs="Montserrat"/>
-        </w:rPr>
-        <w:t>ptbdb</w:t>
-      </w:r>
-      <w:r>
-        <w:rPr>
-          <w:rFonts w:ascii="Montserrat" w:eastAsia="Montserrat" w:hAnsi="Montserrat" w:cs="Montserrat"/>
-        </w:rPr>
-        <w:t xml:space="preserve"> dataset on Kaggle.com has 187 columns from which 186 are heartbeat datapoints represented as heartbeat frequencies in float format, while the last one represents the </w:t>
-      </w:r>
-      <w:r>
-        <w:rPr>
-          <w:rFonts w:ascii="Montserrat" w:eastAsia="Montserrat" w:hAnsi="Montserrat" w:cs="Montserrat"/>
-        </w:rPr>
-        <w:t>classification</w:t>
-      </w:r>
-      <w:r>
-        <w:rPr>
-          <w:rFonts w:ascii="Montserrat" w:eastAsia="Montserrat" w:hAnsi="Montserrat" w:cs="Montserrat"/>
-        </w:rPr>
-        <w:t xml:space="preserve"> of the heartbeat.</w:t>
-      </w:r>
-      <w:r>
-        <w:rPr>
-          <w:rFonts w:ascii="Montserrat" w:eastAsia="Montserrat" w:hAnsi="Montserrat" w:cs="Montserrat"/>
-        </w:rPr>
-        <w:t xml:space="preserve"> </w:t>
-      </w:r>
-    </w:p>
-    <w:p>
-      <w:pPr>
-        <w:jc w:val="both"/>
-        <w:rPr>
-          <w:rFonts w:ascii="Montserrat" w:eastAsia="Montserrat" w:hAnsi="Montserrat" w:cs="Montserrat"/>
-        </w:rPr>
-      </w:pPr>
-    </w:p>
-    <w:p>
-      <w:pPr>
-        <w:jc w:val="both"/>
-        <w:rPr>
-          <w:rFonts w:ascii="Montserrat" w:eastAsia="Montserrat" w:hAnsi="Montserrat" w:cs="Montserrat"/>
-        </w:rPr>
-      </w:pPr>
-      <w:r>
-        <w:rPr>
-          <w:rFonts w:ascii="Montserrat" w:eastAsia="Montserrat" w:hAnsi="Montserrat" w:cs="Montserrat"/>
-        </w:rPr>
-        <w:t xml:space="preserve">The </w:t>
-      </w:r>
-      <w:proofErr w:type="spellStart"/>
-      <w:r>
-        <w:rPr>
-          <w:rFonts w:ascii="Montserrat" w:eastAsia="Montserrat" w:hAnsi="Montserrat" w:cs="Montserrat"/>
-        </w:rPr>
-        <w:t>mitbih</w:t>
-      </w:r>
-      <w:proofErr w:type="spellEnd"/>
-      <w:r>
-        <w:rPr>
-          <w:rFonts w:ascii="Montserrat" w:eastAsia="Montserrat" w:hAnsi="Montserrat" w:cs="Montserrat"/>
-        </w:rPr>
-        <w:t xml:space="preserve"> </w:t>
-      </w:r>
-      <w:r>
-        <w:rPr>
-          <w:rFonts w:ascii="Montserrat" w:eastAsia="Montserrat" w:hAnsi="Montserrat" w:cs="Montserrat"/>
-        </w:rPr>
-        <w:t xml:space="preserve">differs from </w:t>
-      </w:r>
-      <w:proofErr w:type="spellStart"/>
-      <w:r>
-        <w:rPr>
-          <w:rFonts w:ascii="Montserrat" w:eastAsia="Montserrat" w:hAnsi="Montserrat" w:cs="Montserrat"/>
-        </w:rPr>
-        <w:t>ptbdb</w:t>
-      </w:r>
-      <w:proofErr w:type="spellEnd"/>
-      <w:r>
-        <w:rPr>
-          <w:rFonts w:ascii="Montserrat" w:eastAsia="Montserrat" w:hAnsi="Montserrat" w:cs="Montserrat"/>
-        </w:rPr>
-        <w:t xml:space="preserve"> in that it features a multiclass target variable, whereas the </w:t>
-      </w:r>
-      <w:r>
-        <w:rPr>
-          <w:rFonts w:ascii="Montserrat" w:eastAsia="Montserrat" w:hAnsi="Montserrat" w:cs="Montserrat"/>
-        </w:rPr>
-        <w:t>ptbdb</w:t>
-      </w:r>
-      <w:r>
-        <w:rPr>
-          <w:rFonts w:ascii="Montserrat" w:eastAsia="Montserrat" w:hAnsi="Montserrat" w:cs="Montserrat"/>
-        </w:rPr>
-        <w:t xml:space="preserve"> </w:t>
-      </w:r>
-      <w:r>
-        <w:rPr>
-          <w:rFonts w:ascii="Montserrat" w:eastAsia="Montserrat" w:hAnsi="Montserrat" w:cs="Montserrat"/>
-        </w:rPr>
-        <w:t>datasets used dummy coding for the heartbeat target variable.</w:t>
-      </w:r>
-      <w:r>
-        <w:rPr>
-          <w:rFonts w:ascii="Montserrat" w:eastAsia="Montserrat" w:hAnsi="Montserrat" w:cs="Montserrat"/>
-        </w:rPr>
-        <w:t xml:space="preserve"> </w:t>
-      </w:r>
-      <w:r>
-        <w:rPr>
-          <w:rFonts w:ascii="Montserrat" w:eastAsia="Montserrat" w:hAnsi="Montserrat" w:cs="Montserrat"/>
-        </w:rPr>
-        <w:t>The target variable in the MIT dataset consists of classes distributed among a normal heartbeat class and four distinct ones</w:t>
-      </w:r>
-      <w:r>
-        <w:rPr>
-          <w:rFonts w:ascii="Montserrat" w:eastAsia="Montserrat" w:hAnsi="Montserrat" w:cs="Montserrat"/>
-        </w:rPr>
-        <w:t xml:space="preserve"> </w:t>
-      </w:r>
-      <w:r>
-        <w:rPr>
-          <w:rFonts w:ascii="Montserrat" w:eastAsia="Montserrat" w:hAnsi="Montserrat" w:cs="Montserrat"/>
-        </w:rPr>
-        <w:t>(</w:t>
-      </w:r>
-      <w:r>
-        <w:rPr>
-          <w:rFonts w:ascii="Montserrat" w:eastAsia="Montserrat" w:hAnsi="Montserrat" w:cs="Montserrat"/>
-        </w:rPr>
-        <w:t>'Supraventricular',</w:t>
-      </w:r>
-      <w:r>
-        <w:rPr>
-          <w:rFonts w:ascii="Montserrat" w:eastAsia="Montserrat" w:hAnsi="Montserrat" w:cs="Montserrat"/>
-        </w:rPr>
-        <w:t xml:space="preserve"> </w:t>
-      </w:r>
-      <w:r>
-        <w:rPr>
-          <w:rFonts w:ascii="Montserrat" w:eastAsia="Montserrat" w:hAnsi="Montserrat" w:cs="Montserrat"/>
-        </w:rPr>
-        <w:t>'Premature',</w:t>
-      </w:r>
-      <w:r>
-        <w:rPr>
-          <w:rFonts w:ascii="Montserrat" w:eastAsia="Montserrat" w:hAnsi="Montserrat" w:cs="Montserrat"/>
-        </w:rPr>
-        <w:t xml:space="preserve"> </w:t>
-      </w:r>
-      <w:r>
-        <w:rPr>
-          <w:rFonts w:ascii="Montserrat" w:eastAsia="Montserrat" w:hAnsi="Montserrat" w:cs="Montserrat"/>
-        </w:rPr>
-        <w:t>'Fusion',</w:t>
-      </w:r>
-      <w:r>
-        <w:rPr>
-          <w:rFonts w:ascii="Montserrat" w:eastAsia="Montserrat" w:hAnsi="Montserrat" w:cs="Montserrat"/>
-        </w:rPr>
-        <w:t xml:space="preserve"> </w:t>
-      </w:r>
-      <w:r>
-        <w:rPr>
-          <w:rFonts w:ascii="Montserrat" w:eastAsia="Montserrat" w:hAnsi="Montserrat" w:cs="Montserrat"/>
-        </w:rPr>
-        <w:t>'Unclassifiable'</w:t>
-      </w:r>
-      <w:r>
-        <w:rPr>
-          <w:rFonts w:ascii="Montserrat" w:eastAsia="Montserrat" w:hAnsi="Montserrat" w:cs="Montserrat"/>
-        </w:rPr>
-        <w:t>)</w:t>
-      </w:r>
-      <w:r>
-        <w:rPr>
-          <w:rFonts w:ascii="Montserrat" w:eastAsia="Montserrat" w:hAnsi="Montserrat" w:cs="Montserrat"/>
-        </w:rPr>
-        <w:t xml:space="preserve">, whereas in the </w:t>
-      </w:r>
-      <w:r>
-        <w:rPr>
-          <w:rFonts w:ascii="Montserrat" w:eastAsia="Montserrat" w:hAnsi="Montserrat" w:cs="Montserrat"/>
-        </w:rPr>
-        <w:t>ptbdb</w:t>
-      </w:r>
-      <w:r>
-        <w:rPr>
-          <w:rFonts w:ascii="Montserrat" w:eastAsia="Montserrat" w:hAnsi="Montserrat" w:cs="Montserrat"/>
-        </w:rPr>
-        <w:t xml:space="preserve"> </w:t>
-      </w:r>
-      <w:r>
-        <w:rPr>
-          <w:rFonts w:ascii="Montserrat" w:eastAsia="Montserrat" w:hAnsi="Montserrat" w:cs="Montserrat"/>
-        </w:rPr>
-        <w:t>dataset, it distinguishes</w:t>
-      </w:r>
-      <w:r>
-        <w:rPr>
-          <w:rFonts w:ascii="Montserrat" w:eastAsia="Montserrat" w:hAnsi="Montserrat" w:cs="Montserrat"/>
-        </w:rPr>
-        <w:t xml:space="preserve"> solely</w:t>
-      </w:r>
-      <w:r>
-        <w:rPr>
-          <w:rFonts w:ascii="Montserrat" w:eastAsia="Montserrat" w:hAnsi="Montserrat" w:cs="Montserrat"/>
-        </w:rPr>
-        <w:t xml:space="preserve"> between normal and abnormal classes</w:t>
-      </w:r>
-      <w:r>
-        <w:rPr>
-          <w:rFonts w:ascii="Montserrat" w:eastAsia="Montserrat" w:hAnsi="Montserrat" w:cs="Montserrat"/>
-        </w:rPr>
-        <w:t xml:space="preserve"> by a dummy-variable.</w:t>
-      </w:r>
-    </w:p>
-    <w:p>
-      <w:pPr>
-        <w:jc w:val="both"/>
-        <w:rPr>
-          <w:rFonts w:ascii="Montserrat" w:eastAsia="Montserrat" w:hAnsi="Montserrat" w:cs="Montserrat"/>
-        </w:rPr>
-      </w:pPr>
-      <w:r>
-        <w:rPr>
-          <w:rFonts w:ascii="Montserrat" w:eastAsia="Montserrat" w:hAnsi="Montserrat" w:cs="Montserrat"/>
-        </w:rPr>
-        <w:t>Furthermore, the cleaned data differs from the raw data as it contains fewer variables representing the frequency span for each heartbeat, thereby reducing the amount of information available for each heartbeat class.</w:t>
-      </w:r>
-    </w:p>
-    <w:p>
-      <w:pPr>
-        <w:jc w:val="both"/>
-        <w:rPr>
-          <w:rFonts w:ascii="Montserrat" w:eastAsia="Montserrat" w:hAnsi="Montserrat" w:cs="Montserrat"/>
-        </w:rPr>
-      </w:pPr>
-    </w:p>
-    <w:p>
-      <w:pPr>
-        <w:jc w:val="both"/>
-        <w:rPr>
-          <w:rFonts w:ascii="Montserrat" w:eastAsia="Montserrat" w:hAnsi="Montserrat" w:cs="Montserrat"/>
-        </w:rPr>
-      </w:pPr>
-      <w:r>
-        <w:rPr>
-          <w:rFonts w:ascii="Montserrat" w:eastAsia="Montserrat" w:hAnsi="Montserrat" w:cs="Montserrat"/>
-        </w:rPr>
-        <w:t xml:space="preserve">Kaggle.com provides both cleaned datasets partitioned in train and test datasets. </w:t>
-      </w:r>
-      <w:r>
-        <w:rPr>
-          <w:rFonts w:ascii="Montserrat" w:eastAsia="Montserrat" w:hAnsi="Montserrat" w:cs="Montserrat"/>
-        </w:rPr>
-        <w:t xml:space="preserve">The </w:t>
-      </w:r>
-      <w:proofErr w:type="spellStart"/>
-      <w:r>
-        <w:rPr>
-          <w:rFonts w:ascii="Montserrat" w:eastAsia="Montserrat" w:hAnsi="Montserrat" w:cs="Montserrat"/>
-        </w:rPr>
-        <w:t>mitbih</w:t>
-      </w:r>
-      <w:proofErr w:type="spellEnd"/>
-      <w:r>
-        <w:rPr>
-          <w:rFonts w:ascii="Montserrat" w:eastAsia="Montserrat" w:hAnsi="Montserrat" w:cs="Montserrat"/>
-        </w:rPr>
-        <w:t xml:space="preserve"> </w:t>
-      </w:r>
-      <w:r>
-        <w:rPr>
-          <w:rFonts w:ascii="Montserrat" w:eastAsia="Montserrat" w:hAnsi="Montserrat" w:cs="Montserrat"/>
-        </w:rPr>
-        <w:t xml:space="preserve">train data has 87554 </w:t>
-      </w:r>
-      <w:r>
-        <w:rPr>
-          <w:rFonts w:ascii="Montserrat" w:eastAsia="Montserrat" w:hAnsi="Montserrat" w:cs="Montserrat"/>
-        </w:rPr>
-        <w:t xml:space="preserve">(~75%) and the test data has </w:t>
-      </w:r>
-      <w:r>
-        <w:rPr>
-          <w:rFonts w:ascii="Montserrat" w:eastAsia="Montserrat" w:hAnsi="Montserrat" w:cs="Montserrat"/>
-        </w:rPr>
-        <w:t>21891</w:t>
-      </w:r>
-      <w:r>
-        <w:rPr>
-          <w:rFonts w:ascii="Montserrat" w:eastAsia="Montserrat" w:hAnsi="Montserrat" w:cs="Montserrat"/>
-        </w:rPr>
-        <w:t xml:space="preserve"> (~25%) cases. </w:t>
-      </w:r>
-    </w:p>
-    <w:p>
-      <w:pPr>
-        <w:jc w:val="both"/>
-        <w:rPr>
-          <w:rFonts w:ascii="Montserrat" w:eastAsia="Montserrat" w:hAnsi="Montserrat" w:cs="Montserrat"/>
-        </w:rPr>
-      </w:pPr>
-    </w:p>
-    <w:p>
-      <w:pPr>
-        <w:jc w:val="both"/>
-        <w:rPr>
-          <w:rFonts w:ascii="Montserrat" w:eastAsia="Montserrat" w:hAnsi="Montserrat" w:cs="Montserrat"/>
-        </w:rPr>
-      </w:pPr>
-      <w:r>
-        <w:rPr>
-          <w:rFonts w:ascii="Montserrat" w:eastAsia="Montserrat" w:hAnsi="Montserrat" w:cs="Montserrat"/>
-        </w:rPr>
-        <w:t xml:space="preserve">The </w:t>
-      </w:r>
-      <w:proofErr w:type="spellStart"/>
-      <w:r>
-        <w:rPr>
-          <w:rFonts w:ascii="Montserrat" w:eastAsia="Montserrat" w:hAnsi="Montserrat" w:cs="Montserrat"/>
-        </w:rPr>
-        <w:t>ptbdb</w:t>
-      </w:r>
-      <w:proofErr w:type="spellEnd"/>
-      <w:r>
-        <w:rPr>
-          <w:rFonts w:ascii="Montserrat" w:eastAsia="Montserrat" w:hAnsi="Montserrat" w:cs="Montserrat"/>
-        </w:rPr>
-        <w:t xml:space="preserve"> </w:t>
-      </w:r>
-      <w:r>
-        <w:rPr>
-          <w:rFonts w:ascii="Montserrat" w:eastAsia="Montserrat" w:hAnsi="Montserrat" w:cs="Montserrat"/>
-        </w:rPr>
-        <w:t xml:space="preserve">train data has </w:t>
-      </w:r>
-      <w:r>
-        <w:rPr>
-          <w:rFonts w:ascii="Montserrat" w:eastAsia="Montserrat" w:hAnsi="Montserrat" w:cs="Montserrat"/>
-        </w:rPr>
-        <w:t>XXXX</w:t>
-      </w:r>
-      <w:r>
-        <w:rPr>
-          <w:rFonts w:ascii="Montserrat" w:eastAsia="Montserrat" w:hAnsi="Montserrat" w:cs="Montserrat"/>
-        </w:rPr>
-        <w:t xml:space="preserve"> </w:t>
-      </w:r>
-      <w:r>
-        <w:rPr>
-          <w:rFonts w:ascii="Montserrat" w:eastAsia="Montserrat" w:hAnsi="Montserrat" w:cs="Montserrat"/>
-        </w:rPr>
-        <w:t>(~75%) and the test data has</w:t>
-      </w:r>
-      <w:r>
-        <w:rPr>
-          <w:rFonts w:ascii="Montserrat" w:eastAsia="Montserrat" w:hAnsi="Montserrat" w:cs="Montserrat"/>
-        </w:rPr>
-        <w:t xml:space="preserve"> XXXX</w:t>
-      </w:r>
-      <w:r>
-        <w:rPr>
-          <w:rFonts w:ascii="Montserrat" w:eastAsia="Montserrat" w:hAnsi="Montserrat" w:cs="Montserrat"/>
-        </w:rPr>
-        <w:t xml:space="preserve"> (~25%) cases. </w:t>
+        <w:t xml:space="preserve">(~75%) and the test data has XXXX (~25%) cases. </w:t>
       </w:r>
       <w:r>
         <w:rPr>
@@ -1821,46 +1528,27 @@
         <w:rPr>
           <w:rFonts w:ascii="Montserrat" w:eastAsia="Montserrat" w:hAnsi="Montserrat" w:cs="Montserrat"/>
         </w:rPr>
-        <w:t>The relevance of classes in the MIT dataset varies, with the unclassifiable beat typically not contributing additional information and complicating classification. Therefore, we chose to exclude this particular class from the modeling process.</w:t>
-      </w:r>
-    </w:p>
-    <w:p>
-      <w:pPr>
-        <w:rPr>
-          <w:rFonts w:ascii="Montserrat" w:eastAsia="Montserrat" w:hAnsi="Montserrat" w:cs="Montserrat"/>
-        </w:rPr>
-      </w:pPr>
-    </w:p>
-    <w:p>
-      <w:r>
-        <w:rPr>
-          <w:rFonts w:ascii="Montserrat" w:eastAsia="Montserrat" w:hAnsi="Montserrat" w:cs="Montserrat"/>
-        </w:rPr>
-        <w:t xml:space="preserve">Since all explanatory variables are sequential and represent </w:t>
-      </w:r>
-      <w:r>
-        <w:rPr>
-          <w:rFonts w:ascii="Montserrat" w:eastAsia="Montserrat" w:hAnsi="Montserrat" w:cs="Montserrat"/>
-        </w:rPr>
-        <w:t xml:space="preserve">particular </w:t>
-      </w:r>
-      <w:r>
-        <w:rPr>
-          <w:rFonts w:ascii="Montserrat" w:eastAsia="Montserrat" w:hAnsi="Montserrat" w:cs="Montserrat"/>
-        </w:rPr>
-        <w:t xml:space="preserve">parts of the heartbeat sequence for each case, they are equally meaningful in predicting the target variable. Thus, none of the </w:t>
-      </w:r>
-      <w:r>
-        <w:rPr>
-          <w:rFonts w:ascii="Montserrat" w:eastAsia="Montserrat" w:hAnsi="Montserrat" w:cs="Montserrat"/>
-        </w:rPr>
-        <w:t>features</w:t>
-      </w:r>
-      <w:r>
-        <w:rPr>
-          <w:rFonts w:ascii="Montserrat" w:eastAsia="Montserrat" w:hAnsi="Montserrat" w:cs="Montserrat"/>
-        </w:rPr>
-        <w:t xml:space="preserve"> can be singled out as particularly significant.</w:t>
+        <w:t>The relevance of classes in the MIT dataset varies; typically, the 'Unclassifiable' beat does not contribute additional information and complicates classification. Therefore, we chose to exclude this particular class from the modeling process.</w:t>
+      </w:r>
+    </w:p>
+    <w:p>
+      <w:pPr>
+        <w:rPr>
+          <w:rFonts w:ascii="Montserrat" w:eastAsia="Montserrat" w:hAnsi="Montserrat" w:cs="Montserrat"/>
+        </w:rPr>
+      </w:pPr>
+    </w:p>
+    <w:p>
+      <w:pPr>
+        <w:rPr>
+          <w:rFonts w:ascii="Montserrat" w:eastAsia="Montserrat" w:hAnsi="Montserrat" w:cs="Montserrat"/>
+        </w:rPr>
+      </w:pPr>
+      <w:r>
+        <w:rPr>
+          <w:rFonts w:ascii="Montserrat" w:eastAsia="Montserrat" w:hAnsi="Montserrat" w:cs="Montserrat"/>
+        </w:rPr>
+        <w:t>Since all explanatory variables are sequential and represent specific parts of the heartbeat sequence for each case, they are equally meaningful in predicting the target variable. Thus, none of the features can be singled out as particularly significant.</w:t>
       </w:r>
     </w:p>
     <w:p/>
@@ -1971,117 +1659,39 @@
         <w:rPr>
           <w:rFonts w:ascii="Montserrat" w:eastAsia="Montserrat" w:hAnsi="Montserrat" w:cs="Montserrat"/>
         </w:rPr>
-        <w:t>Since the initial data was clean</w:t>
-      </w:r>
-      <w:r>
-        <w:rPr>
-          <w:rFonts w:ascii="Montserrat" w:eastAsia="Montserrat" w:hAnsi="Montserrat" w:cs="Montserrat"/>
-        </w:rPr>
-        <w:t xml:space="preserve"> and the predictor variable</w:t>
-      </w:r>
-      <w:r>
-        <w:rPr>
-          <w:rFonts w:ascii="Montserrat" w:eastAsia="Montserrat" w:hAnsi="Montserrat" w:cs="Montserrat"/>
-        </w:rPr>
-        <w:t>s all</w:t>
-      </w:r>
-      <w:r>
-        <w:rPr>
-          <w:rFonts w:ascii="Montserrat" w:eastAsia="Montserrat" w:hAnsi="Montserrat" w:cs="Montserrat"/>
-        </w:rPr>
-        <w:t xml:space="preserve"> had the same scale</w:t>
-      </w:r>
-      <w:r>
-        <w:rPr>
-          <w:rFonts w:ascii="Montserrat" w:eastAsia="Montserrat" w:hAnsi="Montserrat" w:cs="Montserrat"/>
-        </w:rPr>
-        <w:t>, we performed minimal feature engineering</w:t>
-      </w:r>
-      <w:r>
-        <w:rPr>
-          <w:rFonts w:ascii="Montserrat" w:eastAsia="Montserrat" w:hAnsi="Montserrat" w:cs="Montserrat"/>
-        </w:rPr>
-        <w:t xml:space="preserve"> (we changed the type of target variable</w:t>
-      </w:r>
-      <w:r>
-        <w:rPr>
-          <w:rFonts w:ascii="Montserrat" w:eastAsia="Montserrat" w:hAnsi="Montserrat" w:cs="Montserrat"/>
-        </w:rPr>
-        <w:t xml:space="preserve"> from float to numeric</w:t>
-      </w:r>
-      <w:r>
-        <w:rPr>
-          <w:rFonts w:ascii="Montserrat" w:eastAsia="Montserrat" w:hAnsi="Montserrat" w:cs="Montserrat"/>
-        </w:rPr>
-        <w:t xml:space="preserve"> and added </w:t>
-      </w:r>
-      <w:r>
-        <w:rPr>
-          <w:rFonts w:ascii="Montserrat" w:eastAsia="Montserrat" w:hAnsi="Montserrat" w:cs="Montserrat"/>
-        </w:rPr>
-        <w:t>labels</w:t>
-      </w:r>
-      <w:r>
-        <w:rPr>
-          <w:rFonts w:ascii="Montserrat" w:eastAsia="Montserrat" w:hAnsi="Montserrat" w:cs="Montserrat"/>
-        </w:rPr>
-        <w:t xml:space="preserve"> since data came without ones</w:t>
-      </w:r>
-      <w:r>
-        <w:rPr>
-          <w:rFonts w:ascii="Montserrat" w:eastAsia="Montserrat" w:hAnsi="Montserrat" w:cs="Montserrat"/>
-        </w:rPr>
-        <w:t>)</w:t>
-      </w:r>
-      <w:r>
-        <w:rPr>
-          <w:rFonts w:ascii="Montserrat" w:eastAsia="Montserrat" w:hAnsi="Montserrat" w:cs="Montserrat"/>
-        </w:rPr>
-        <w:t xml:space="preserve"> and were able to quickly proceed with the preprocessing step. </w:t>
-      </w:r>
-    </w:p>
-    <w:p>
-      <w:pPr>
-        <w:rPr>
-          <w:rFonts w:ascii="Montserrat" w:eastAsia="Montserrat" w:hAnsi="Montserrat" w:cs="Montserrat"/>
-        </w:rPr>
-      </w:pPr>
-    </w:p>
-    <w:p>
-      <w:pPr>
-        <w:rPr>
-          <w:rFonts w:ascii="Montserrat" w:eastAsia="Montserrat" w:hAnsi="Montserrat" w:cs="Montserrat"/>
-        </w:rPr>
-      </w:pPr>
-      <w:r>
-        <w:rPr>
-          <w:rFonts w:ascii="Montserrat" w:eastAsia="Montserrat" w:hAnsi="Montserrat" w:cs="Montserrat"/>
-        </w:rPr>
-        <w:t>However, e</w:t>
-      </w:r>
-      <w:r>
-        <w:rPr>
-          <w:rFonts w:ascii="Montserrat" w:eastAsia="Montserrat" w:hAnsi="Montserrat" w:cs="Montserrat"/>
-        </w:rPr>
-        <w:t>xploratory data analysis revealed that the classes of the target variable were not clearly separated</w:t>
-      </w:r>
-      <w:r>
-        <w:rPr>
-          <w:rFonts w:ascii="Montserrat" w:eastAsia="Montserrat" w:hAnsi="Montserrat" w:cs="Montserrat"/>
-        </w:rPr>
-        <w:t>,</w:t>
-      </w:r>
-      <w:r>
-        <w:rPr>
-          <w:rFonts w:ascii="Montserrat" w:eastAsia="Montserrat" w:hAnsi="Montserrat" w:cs="Montserrat"/>
-        </w:rPr>
-        <w:t xml:space="preserve"> since </w:t>
-      </w:r>
-      <w:r>
-        <w:rPr>
-          <w:rFonts w:ascii="Montserrat" w:eastAsia="Montserrat" w:hAnsi="Montserrat" w:cs="Montserrat"/>
-        </w:rPr>
-        <w:t>'Fusion'</w:t>
+        <w:t xml:space="preserve">Since the initial data was clean and all </w:t>
+      </w:r>
+      <w:r>
+        <w:rPr>
+          <w:rFonts w:ascii="Montserrat" w:eastAsia="Montserrat" w:hAnsi="Montserrat" w:cs="Montserrat"/>
+        </w:rPr>
+        <w:t>features</w:t>
+      </w:r>
+      <w:r>
+        <w:rPr>
+          <w:rFonts w:ascii="Montserrat" w:eastAsia="Montserrat" w:hAnsi="Montserrat" w:cs="Montserrat"/>
+        </w:rPr>
+        <w:t xml:space="preserve"> were on the same scale, we performed minimal feature engineering (converted the target variable type from float to numeric and added labels since the data came without them), allowing us to quickly proceed with the preprocessing step.</w:t>
+      </w:r>
+    </w:p>
+    <w:p>
+      <w:pPr>
+        <w:rPr>
+          <w:rFonts w:ascii="Montserrat" w:eastAsia="Montserrat" w:hAnsi="Montserrat" w:cs="Montserrat"/>
+        </w:rPr>
+      </w:pPr>
+    </w:p>
+    <w:p>
+      <w:pPr>
+        <w:rPr>
+          <w:rFonts w:ascii="Montserrat" w:eastAsia="Montserrat" w:hAnsi="Montserrat" w:cs="Montserrat"/>
+        </w:rPr>
+      </w:pPr>
+      <w:r>
+        <w:rPr>
+          <w:rFonts w:ascii="Montserrat" w:eastAsia="Montserrat" w:hAnsi="Montserrat" w:cs="Montserrat"/>
+        </w:rPr>
+        <w:t>However, exploratory data analysis revealed that the classes of the target variable were not clearly separated. Specifically, 'Fusion' (depicted in red) represents a mixed class of 'Supraventricular' (yellow) and 'Premature' (orange), while 'Unclassifiable' (gray) could potentially include elements of all other classes. As illustrated in the graph, this complicates the distinction between the signals.</w:t>
       </w:r>
       <w:r>
         <w:rPr>
@@ -2092,115 +1702,7 @@
       <w:r>
         <w:rPr>
           <w:rFonts w:ascii="Montserrat" w:eastAsia="Montserrat" w:hAnsi="Montserrat" w:cs="Montserrat"/>
-        </w:rPr>
-        <w:t xml:space="preserve">(red) </w:t>
-      </w:r>
-      <w:r>
-        <w:rPr>
-          <w:rFonts w:ascii="Montserrat" w:eastAsia="Montserrat" w:hAnsi="Montserrat" w:cs="Montserrat"/>
-        </w:rPr>
-        <w:t xml:space="preserve">is a mixed class of </w:t>
-      </w:r>
-      <w:r>
-        <w:rPr>
-          <w:rFonts w:ascii="Montserrat" w:eastAsia="Montserrat" w:hAnsi="Montserrat" w:cs="Montserrat"/>
-        </w:rPr>
-        <w:t>'Supraventricular'</w:t>
-      </w:r>
-      <w:r>
-        <w:rPr>
-          <w:rFonts w:ascii="Montserrat" w:eastAsia="Montserrat" w:hAnsi="Montserrat" w:cs="Montserrat"/>
-        </w:rPr>
-        <w:t xml:space="preserve"> </w:t>
-      </w:r>
-      <w:r>
-        <w:rPr>
-          <w:rFonts w:ascii="Montserrat" w:eastAsia="Montserrat" w:hAnsi="Montserrat" w:cs="Montserrat"/>
-        </w:rPr>
-        <w:t xml:space="preserve">(yellow) </w:t>
-      </w:r>
-      <w:r>
-        <w:rPr>
-          <w:rFonts w:ascii="Montserrat" w:eastAsia="Montserrat" w:hAnsi="Montserrat" w:cs="Montserrat"/>
-        </w:rPr>
-        <w:t xml:space="preserve">and </w:t>
-      </w:r>
-      <w:r>
-        <w:rPr>
-          <w:rFonts w:ascii="Montserrat" w:eastAsia="Montserrat" w:hAnsi="Montserrat" w:cs="Montserrat"/>
-        </w:rPr>
-        <w:t>'Premature'</w:t>
-      </w:r>
-      <w:r>
-        <w:rPr>
-          <w:rFonts w:ascii="Montserrat" w:eastAsia="Montserrat" w:hAnsi="Montserrat" w:cs="Montserrat"/>
-        </w:rPr>
-        <w:t xml:space="preserve"> (orange)</w:t>
-      </w:r>
-      <w:r>
-        <w:rPr>
-          <w:rFonts w:ascii="Montserrat" w:eastAsia="Montserrat" w:hAnsi="Montserrat" w:cs="Montserrat"/>
-        </w:rPr>
-        <w:t>,</w:t>
-      </w:r>
-      <w:r>
-        <w:rPr>
-          <w:rFonts w:ascii="Montserrat" w:eastAsia="Montserrat" w:hAnsi="Montserrat" w:cs="Montserrat"/>
-        </w:rPr>
-        <w:t xml:space="preserve"> </w:t>
-      </w:r>
-      <w:r>
-        <w:rPr>
-          <w:rFonts w:ascii="Montserrat" w:eastAsia="Montserrat" w:hAnsi="Montserrat" w:cs="Montserrat"/>
-        </w:rPr>
-        <w:t xml:space="preserve"> whereas </w:t>
-      </w:r>
-      <w:r>
-        <w:rPr>
-          <w:rFonts w:ascii="Montserrat" w:eastAsia="Montserrat" w:hAnsi="Montserrat" w:cs="Montserrat"/>
-        </w:rPr>
-        <w:t>'Unclassifiable'</w:t>
-      </w:r>
-      <w:r>
-        <w:rPr>
-          <w:rFonts w:ascii="Montserrat" w:eastAsia="Montserrat" w:hAnsi="Montserrat" w:cs="Montserrat"/>
-        </w:rPr>
-        <w:t xml:space="preserve"> </w:t>
-      </w:r>
-      <w:r>
-        <w:rPr>
-          <w:rFonts w:ascii="Montserrat" w:eastAsia="Montserrat" w:hAnsi="Montserrat" w:cs="Montserrat"/>
-        </w:rPr>
-        <w:t xml:space="preserve">(gray) </w:t>
-      </w:r>
-      <w:r>
-        <w:rPr>
-          <w:rFonts w:ascii="Montserrat" w:eastAsia="Montserrat" w:hAnsi="Montserrat" w:cs="Montserrat"/>
-        </w:rPr>
-        <w:t>could be a mixture of all other classes</w:t>
-      </w:r>
-      <w:r>
-        <w:rPr>
-          <w:rFonts w:ascii="Montserrat" w:eastAsia="Montserrat" w:hAnsi="Montserrat" w:cs="Montserrat"/>
-        </w:rPr>
-        <w:t>.</w:t>
-      </w:r>
-      <w:r>
-        <w:rPr>
-          <w:rFonts w:ascii="Montserrat" w:eastAsia="Montserrat" w:hAnsi="Montserrat" w:cs="Montserrat"/>
-        </w:rPr>
-        <w:t xml:space="preserve"> Hence, as depicted in the graph the signals are difficult to distinguish from each other.</w:t>
-      </w:r>
-    </w:p>
-    <w:p>
-      <w:pPr>
-        <w:rPr>
-          <w:rFonts w:ascii="Montserrat" w:eastAsia="Montserrat" w:hAnsi="Montserrat" w:cs="Montserrat"/>
-        </w:rPr>
-      </w:pPr>
-      <w:r>
-        <w:rPr>
-          <w:rFonts w:ascii="Montserrat" w:eastAsia="Montserrat" w:hAnsi="Montserrat" w:cs="Montserrat"/>
+          <w:noProof/>
         </w:rPr>
         <w:drawing>
           <wp:inline distT="0" distB="0" distL="0" distR="0" wp14:anchorId="5ADE7BBF" wp14:editId="13747EC9">
@@ -2263,7 +1765,7 @@
         <w:rPr>
           <w:rFonts w:ascii="Montserrat" w:eastAsia="Montserrat" w:hAnsi="Montserrat" w:cs="Montserrat"/>
         </w:rPr>
-        <w:t xml:space="preserve">Nevertheless running histograms over all datapoints in the </w:t>
+        <w:t xml:space="preserve">Nevertheless, when running histograms over all data points in the </w:t>
       </w:r>
       <w:proofErr w:type="spellStart"/>
       <w:r>
@@ -2277,49 +1779,25 @@
         <w:rPr>
           <w:rFonts w:ascii="Montserrat" w:eastAsia="Montserrat" w:hAnsi="Montserrat" w:cs="Montserrat"/>
         </w:rPr>
-        <w:t xml:space="preserve"> training dataset by class we realized, that</w:t>
-      </w:r>
-      <w:r>
-        <w:rPr>
-          <w:rFonts w:ascii="Montserrat" w:eastAsia="Montserrat" w:hAnsi="Montserrat" w:cs="Montserrat"/>
-        </w:rPr>
-        <w:t xml:space="preserve"> the shape of heart beat class do differ from each other in shape, indeed</w:t>
-      </w:r>
-      <w:r>
-        <w:rPr>
-          <w:rFonts w:ascii="Montserrat" w:eastAsia="Montserrat" w:hAnsi="Montserrat" w:cs="Montserrat"/>
-        </w:rPr>
-        <w:t xml:space="preserve"> (here shown on the example of normal and </w:t>
-      </w:r>
-      <w:r>
-        <w:rPr>
-          <w:rFonts w:ascii="Montserrat" w:eastAsia="Montserrat" w:hAnsi="Montserrat" w:cs="Montserrat"/>
-        </w:rPr>
-        <w:t>supraventricular</w:t>
-      </w:r>
-      <w:r>
-        <w:rPr>
-          <w:rFonts w:ascii="Montserrat" w:eastAsia="Montserrat" w:hAnsi="Montserrat" w:cs="Montserrat"/>
-        </w:rPr>
-        <w:t xml:space="preserve"> heart beat).</w:t>
-      </w:r>
-    </w:p>
-    <w:p>
-      <w:pPr>
-        <w:rPr>
-          <w:rFonts w:ascii="Montserrat" w:eastAsia="Montserrat" w:hAnsi="Montserrat" w:cs="Montserrat"/>
-        </w:rPr>
-      </w:pPr>
-    </w:p>
-    <w:p>
-      <w:pPr>
-        <w:rPr>
-          <w:rFonts w:ascii="Montserrat" w:eastAsia="Montserrat" w:hAnsi="Montserrat" w:cs="Montserrat"/>
-        </w:rPr>
-      </w:pPr>
-      <w:r>
-        <w:rPr>
-          <w:rFonts w:ascii="Montserrat" w:eastAsia="Montserrat" w:hAnsi="Montserrat" w:cs="Montserrat"/>
+        <w:t xml:space="preserve"> training dataset by class, we realized that the shapes of heart beat classes do indeed differ from each other, as shown in the example of normal and supraventricular heart beats</w:t>
+      </w:r>
+      <w:r>
+        <w:rPr>
+          <w:rFonts w:ascii="Montserrat" w:eastAsia="Montserrat" w:hAnsi="Montserrat" w:cs="Montserrat"/>
+        </w:rPr>
+        <w:t>.</w:t>
+      </w:r>
+    </w:p>
+    <w:p>
+      <w:pPr>
+        <w:rPr>
+          <w:rFonts w:ascii="Montserrat" w:eastAsia="Montserrat" w:hAnsi="Montserrat" w:cs="Montserrat"/>
+        </w:rPr>
+      </w:pPr>
+      <w:r>
+        <w:rPr>
+          <w:rFonts w:ascii="Montserrat" w:eastAsia="Montserrat" w:hAnsi="Montserrat" w:cs="Montserrat"/>
+          <w:noProof/>
         </w:rPr>
         <w:drawing>
           <wp:inline distT="0" distB="0" distL="0" distR="0" wp14:anchorId="22303E28" wp14:editId="72EF8819">
@@ -2374,6 +1852,7 @@
       <w:r>
         <w:rPr>
           <w:rFonts w:ascii="Montserrat" w:eastAsia="Montserrat" w:hAnsi="Montserrat" w:cs="Montserrat"/>
+          <w:noProof/>
         </w:rPr>
         <w:lastRenderedPageBreak/>
         <w:drawing>
@@ -2435,6 +1914,7 @@
       <w:r>
         <w:rPr>
           <w:rFonts w:ascii="Montserrat" w:eastAsia="Montserrat" w:hAnsi="Montserrat" w:cs="Montserrat"/>
+          <w:noProof/>
         </w:rPr>
         <w:drawing>
           <wp:inline distT="0" distB="0" distL="0" distR="0" wp14:anchorId="1535D98F" wp14:editId="0B912262">
@@ -2489,6 +1969,7 @@
       <w:r>
         <w:rPr>
           <w:rFonts w:ascii="Montserrat" w:eastAsia="Montserrat" w:hAnsi="Montserrat" w:cs="Montserrat"/>
+          <w:noProof/>
         </w:rPr>
         <w:drawing>
           <wp:inline distT="0" distB="0" distL="0" distR="0" wp14:anchorId="2AB98071" wp14:editId="099712F3">
@@ -2549,6 +2030,7 @@
       <w:r>
         <w:rPr>
           <w:rFonts w:ascii="Montserrat" w:eastAsia="Montserrat" w:hAnsi="Montserrat" w:cs="Montserrat"/>
+          <w:noProof/>
         </w:rPr>
         <w:lastRenderedPageBreak/>
         <w:drawing>
@@ -2596,6 +2078,7 @@
       <w:r>
         <w:rPr>
           <w:rFonts w:ascii="Montserrat" w:eastAsia="Montserrat" w:hAnsi="Montserrat" w:cs="Montserrat"/>
+          <w:noProof/>
         </w:rPr>
         <w:drawing>
           <wp:inline distT="0" distB="0" distL="0" distR="0" wp14:anchorId="748A9478" wp14:editId="77D577EA">
@@ -2647,37 +2130,13 @@
           <w:rFonts w:ascii="Montserrat" w:eastAsia="Montserrat" w:hAnsi="Montserrat" w:cs="Montserrat"/>
         </w:rPr>
       </w:pPr>
-      <w:r>
-        <w:rPr>
-          <w:rFonts w:ascii="Montserrat" w:eastAsia="Montserrat" w:hAnsi="Montserrat" w:cs="Montserrat"/>
-        </w:rPr>
-        <w:t xml:space="preserve">Furthermore, we realized that the data was heavily unbalanced, favoring the normal heartbeat class in both </w:t>
-      </w:r>
-      <w:r>
-        <w:rPr>
-          <w:rFonts w:ascii="Montserrat" w:eastAsia="Montserrat" w:hAnsi="Montserrat" w:cs="Montserrat"/>
-        </w:rPr>
-        <w:t xml:space="preserve">cleaned </w:t>
-      </w:r>
-      <w:r>
-        <w:rPr>
-          <w:rFonts w:ascii="Montserrat" w:eastAsia="Montserrat" w:hAnsi="Montserrat" w:cs="Montserrat"/>
-        </w:rPr>
-        <w:t xml:space="preserve">datasets. </w:t>
-      </w:r>
-    </w:p>
-    <w:p>
-      <w:pPr>
-        <w:rPr>
-          <w:rFonts w:ascii="Montserrat" w:eastAsia="Montserrat" w:hAnsi="Montserrat" w:cs="Montserrat"/>
-        </w:rPr>
-      </w:pPr>
-      <w:r>
-        <w:rPr>
-          <w:rFonts w:ascii="Montserrat" w:eastAsia="Montserrat" w:hAnsi="Montserrat" w:cs="Montserrat"/>
-        </w:rPr>
-        <w:t>Training Dataset Class Distribution:</w:t>
-      </w:r>
+    </w:p>
+    <w:p>
+      <w:pPr>
+        <w:rPr>
+          <w:rFonts w:ascii="Montserrat" w:eastAsia="Montserrat" w:hAnsi="Montserrat" w:cs="Montserrat"/>
+        </w:rPr>
+      </w:pPr>
     </w:p>
     <w:p>
       <w:pPr>
@@ -2690,7 +2149,7 @@
           <w:rFonts w:ascii="Montserrat" w:eastAsia="Montserrat" w:hAnsi="Montserrat" w:cs="Montserrat"/>
         </w:rPr>
         <w:lastRenderedPageBreak/>
-        <w:t xml:space="preserve">In the </w:t>
+        <w:t xml:space="preserve">Furthermore, we realized that the data was heavily unbalanced, favoring the normal heartbeat class in both cleaned datasets. For instance, in the </w:t>
       </w:r>
       <w:proofErr w:type="spellStart"/>
       <w:r>
@@ -2704,64 +2163,17 @@
         <w:rPr>
           <w:rFonts w:ascii="Montserrat" w:eastAsia="Montserrat" w:hAnsi="Montserrat" w:cs="Montserrat"/>
         </w:rPr>
-        <w:t xml:space="preserve"> </w:t>
-      </w:r>
-      <w:r>
-        <w:rPr>
-          <w:rFonts w:ascii="Montserrat" w:eastAsia="Montserrat" w:hAnsi="Montserrat" w:cs="Montserrat"/>
-        </w:rPr>
-        <w:t xml:space="preserve">test </w:t>
-      </w:r>
-      <w:r>
-        <w:rPr>
-          <w:rFonts w:ascii="Montserrat" w:eastAsia="Montserrat" w:hAnsi="Montserrat" w:cs="Montserrat"/>
-        </w:rPr>
-        <w:t xml:space="preserve">dataset for instance the normal class is represented by </w:t>
-      </w:r>
-      <w:r>
-        <w:rPr>
-          <w:rFonts w:ascii="Montserrat" w:eastAsia="Montserrat" w:hAnsi="Montserrat" w:cs="Montserrat"/>
-        </w:rPr>
-        <w:t>72</w:t>
-      </w:r>
-      <w:r>
-        <w:rPr>
-          <w:rFonts w:ascii="Montserrat" w:eastAsia="Montserrat" w:hAnsi="Montserrat" w:cs="Montserrat"/>
-        </w:rPr>
-        <w:t>.</w:t>
-      </w:r>
-      <w:r>
-        <w:rPr>
-          <w:rFonts w:ascii="Montserrat" w:eastAsia="Montserrat" w:hAnsi="Montserrat" w:cs="Montserrat"/>
-        </w:rPr>
-        <w:t>471</w:t>
-      </w:r>
-      <w:r>
-        <w:rPr>
-          <w:rFonts w:ascii="Montserrat" w:eastAsia="Montserrat" w:hAnsi="Montserrat" w:cs="Montserrat"/>
-        </w:rPr>
-        <w:t xml:space="preserve"> (~83%) cases, while all other classed are represented by </w:t>
-      </w:r>
-      <w:r>
-        <w:rPr>
-          <w:rFonts w:ascii="Montserrat" w:eastAsia="Montserrat" w:hAnsi="Montserrat" w:cs="Montserrat"/>
-        </w:rPr>
-        <w:t>15.083</w:t>
-      </w:r>
-      <w:r>
-        <w:rPr>
-          <w:rFonts w:ascii="Montserrat" w:eastAsia="Montserrat" w:hAnsi="Montserrat" w:cs="Montserrat"/>
-        </w:rPr>
-        <w:t xml:space="preserve"> (~17%) cases. </w:t>
-      </w:r>
-      <w:r>
-        <w:rPr>
-          <w:rFonts w:ascii="Montserrat" w:eastAsia="Montserrat" w:hAnsi="Montserrat" w:cs="Montserrat"/>
+        <w:t xml:space="preserve"> test dataset, the normal class is represented by 72,471 cases (~83%), while all other classes combined are represented by 15,083 cases (~17%).</w:t>
+      </w:r>
+      <w:r>
+        <w:rPr>
+          <w:rFonts w:ascii="Montserrat" w:eastAsia="Montserrat" w:hAnsi="Montserrat" w:cs="Montserrat"/>
+          <w:noProof/>
         </w:rPr>
         <w:drawing>
-          <wp:inline distT="0" distB="0" distL="0" distR="0" wp14:anchorId="4593B824" wp14:editId="1CD8328E">
-            <wp:extent cx="5353050" cy="4781550"/>
-            <wp:effectExtent l="0" t="0" r="0" b="0"/>
+          <wp:inline distT="0" distB="0" distL="0" distR="0" wp14:anchorId="4593B824" wp14:editId="296C614B">
+            <wp:extent cx="5098893" cy="4554527"/>
+            <wp:effectExtent l="0" t="0" r="6985" b="0"/>
             <wp:docPr id="999739608" name="Grafik 1" descr="Ein Bild, das Text, Screenshot, Diagramm, Kreis enthält.&#10;&#10;Automatisch generierte Beschreibung"/>
             <wp:cNvGraphicFramePr>
               <a:graphicFrameLocks xmlns:a="http://schemas.openxmlformats.org/drawingml/2006/main" noChangeAspect="1"/>
@@ -2782,7 +2194,7 @@
                   <pic:spPr>
                     <a:xfrm>
                       <a:off x="0" y="0"/>
-                      <a:ext cx="5353050" cy="4781550"/>
+                      <a:ext cx="5104709" cy="4559722"/>
                     </a:xfrm>
                     <a:prstGeom prst="rect">
                       <a:avLst/>
@@ -2794,6 +2206,13 @@
           </wp:inline>
         </w:drawing>
       </w:r>
+    </w:p>
+    <w:p>
+      <w:pPr>
+        <w:rPr>
+          <w:rFonts w:ascii="Montserrat" w:eastAsia="Montserrat" w:hAnsi="Montserrat" w:cs="Montserrat"/>
+        </w:rPr>
+      </w:pPr>
       <w:r>
         <w:rPr>
           <w:rFonts w:ascii="Montserrat" w:eastAsia="Montserrat" w:hAnsi="Montserrat" w:cs="Montserrat"/>
@@ -4713,12 +4132,12 @@
 <w:numbering xmlns:wpc="http://schemas.microsoft.com/office/word/2010/wordprocessingCanvas" xmlns:cx="http://schemas.microsoft.com/office/drawing/2014/chartex" xmlns:cx1="http://schemas.microsoft.com/office/drawing/2015/9/8/chartex" xmlns:cx2="http://schemas.microsoft.com/office/drawing/2015/10/21/chartex" xmlns:cx3="http://schemas.microsoft.com/office/drawing/2016/5/9/chartex" xmlns:cx4="http://schemas.microsoft.com/office/drawing/2016/5/10/chartex" xmlns:cx5="http://schemas.microsoft.com/office/drawing/2016/5/11/chartex" xmlns:cx6="http://schemas.microsoft.com/office/drawing/2016/5/12/chartex" xmlns:cx7="http://schemas.microsoft.com/office/drawing/2016/5/13/chartex" xmlns:cx8="http://schemas.microsoft.com/office/drawing/2016/5/14/chartex" xmlns:mc="http://schemas.openxmlformats.org/markup-compatibility/2006" xmlns:aink="http://schemas.microsoft.com/office/drawing/2016/ink" xmlns:am3d="http://schemas.microsoft.com/office/drawing/2017/model3d" xmlns:o="urn:schemas-microsoft-com:office:office" xmlns:oel="http://schemas.microsoft.com/office/2019/extlst" xmlns:r="http://schemas.openxmlformats.org/officeDocument/2006/relationships" xmlns:m="http://schemas.openxmlformats.org/officeDocument/2006/math" xmlns:v="urn:schemas-microsoft-com:vml" xmlns:wp14="http://schemas.microsoft.com/office/word/2010/wordprocessingDrawing" xmlns:wp="http://schemas.openxmlformats.org/drawingml/2006/wordprocessingDrawing" xmlns:w10="urn:schemas-microsoft-com:office:word" xmlns:w="http://schemas.openxmlformats.org/wordprocessingml/2006/main" xmlns:w14="http://schemas.microsoft.com/office/word/2010/wordml" xmlns:w15="http://schemas.microsoft.com/office/word/2012/wordml" xmlns:w16cex="http://schemas.microsoft.com/office/word/2018/wordml/cex" xmlns:w16cid="http://schemas.microsoft.com/office/word/2016/wordml/cid" xmlns:w16="http://schemas.microsoft.com/office/word/2018/wordml" xmlns:w16du="http://schemas.microsoft.com/office/word/2023/wordml/word16du" xmlns:w16sdtdh="http://schemas.microsoft.com/office/word/2020/wordml/sdtdatahash" xmlns:w16se="http://schemas.microsoft.com/office/word/2015/wordml/symex" xmlns:wpg="http://schemas.microsoft.com/office/word/2010/wordprocessingGroup" xmlns:wpi="http://schemas.microsoft.com/office/word/2010/wordprocessingInk" xmlns:wne="http://schemas.microsoft.com/office/word/2006/wordml" xmlns:wps="http://schemas.microsoft.com/office/word/2010/wordprocessingShape" mc:Ignorable="w14 w15 w16se w16cid w16 w16cex w16sdtdh w16du wp14">
   <w:numPicBullet w:numPicBulletId="0">
     <w:pict>
-      <v:rect id="_x0000_i1126" style="width:0;height:1.5pt" o:hralign="center" o:bullet="t" o:hrstd="t" o:hr="t" fillcolor="#a0a0a0" stroked="f"/>
+      <v:rect id="_x0000_i1070" style="width:0;height:1.5pt" o:hralign="center" o:bullet="t" o:hrstd="t" o:hr="t" fillcolor="#a0a0a0" stroked="f"/>
     </w:pict>
   </w:numPicBullet>
   <w:numPicBullet w:numPicBulletId="1">
     <w:pict>
-      <v:rect id="_x0000_i1127" style="width:0;height:1.5pt" o:hralign="center" o:bullet="t" o:hrstd="t" o:hr="t" fillcolor="#a0a0a0" stroked="f"/>
+      <v:rect id="_x0000_i1071" style="width:0;height:1.5pt" o:hralign="center" o:bullet="t" o:hrstd="t" o:hr="t" fillcolor="#a0a0a0" stroked="f"/>
     </w:pict>
   </w:numPicBullet>
   <w:abstractNum w:abstractNumId="0" w15:restartNumberingAfterBreak="0">

</xml_diff>